<commit_message>
#1 Fichier Analyse Fonctionnel fini
</commit_message>
<xml_diff>
--- a/Doc/Analyse_fonctionnelle_Lucas_Yohann.docx
+++ b/Doc/Analyse_fonctionnelle_Lucas_Yohann.docx
@@ -929,7 +929,7 @@
           <w:color w:val="291236"/>
           <w:rtl w:val="0"/>
         </w:rPr>
-        <w:t xml:space="preserve">pas de reglés </w:t>
+        <w:t xml:space="preserve">pas de règles </w:t>
       </w:r>
     </w:p>
     <w:p>
@@ -1543,12 +1543,12 @@
           <wp:inline distB="114300" distT="114300" distL="114300" distR="114300">
             <wp:extent cx="5940115" cy="3352800"/>
             <wp:effectExtent b="0" l="0" r="0" t="0"/>
-            <wp:docPr id="330" name="image3.png"/>
+            <wp:docPr id="330" name="image4.png"/>
             <a:graphic>
               <a:graphicData uri="http://schemas.openxmlformats.org/drawingml/2006/picture">
                 <pic:pic>
                   <pic:nvPicPr>
-                    <pic:cNvPr id="0" name="image3.png"/>
+                    <pic:cNvPr id="0" name="image4.png"/>
                     <pic:cNvPicPr preferRelativeResize="0"/>
                   </pic:nvPicPr>
                   <pic:blipFill>
@@ -1657,12 +1657,12 @@
           <wp:inline distB="114300" distT="114300" distL="114300" distR="114300">
             <wp:extent cx="5940115" cy="3378200"/>
             <wp:effectExtent b="0" l="0" r="0" t="0"/>
-            <wp:docPr id="326" name="image6.png"/>
+            <wp:docPr id="326" name="image5.png"/>
             <a:graphic>
               <a:graphicData uri="http://schemas.openxmlformats.org/drawingml/2006/picture">
                 <pic:pic>
                   <pic:nvPicPr>
-                    <pic:cNvPr id="0" name="image6.png"/>
+                    <pic:cNvPr id="0" name="image5.png"/>
                     <pic:cNvPicPr preferRelativeResize="0"/>
                   </pic:nvPicPr>
                   <pic:blipFill>
@@ -1756,12 +1756,12 @@
           <wp:inline distB="114300" distT="114300" distL="114300" distR="114300">
             <wp:extent cx="5940115" cy="3479800"/>
             <wp:effectExtent b="0" l="0" r="0" t="0"/>
-            <wp:docPr id="328" name="image5.png"/>
+            <wp:docPr id="328" name="image2.png"/>
             <a:graphic>
               <a:graphicData uri="http://schemas.openxmlformats.org/drawingml/2006/picture">
                 <pic:pic>
                   <pic:nvPicPr>
-                    <pic:cNvPr id="0" name="image5.png"/>
+                    <pic:cNvPr id="0" name="image2.png"/>
                     <pic:cNvPicPr preferRelativeResize="0"/>
                   </pic:nvPicPr>
                   <pic:blipFill>
@@ -2044,12 +2044,12 @@
           <wp:inline distB="114300" distT="114300" distL="114300" distR="114300">
             <wp:extent cx="5940115" cy="2882900"/>
             <wp:effectExtent b="0" l="0" r="0" t="0"/>
-            <wp:docPr id="325" name="image4.png"/>
+            <wp:docPr id="325" name="image6.png"/>
             <a:graphic>
               <a:graphicData uri="http://schemas.openxmlformats.org/drawingml/2006/picture">
                 <pic:pic>
                   <pic:nvPicPr>
-                    <pic:cNvPr id="0" name="image4.png"/>
+                    <pic:cNvPr id="0" name="image6.png"/>
                     <pic:cNvPicPr preferRelativeResize="0"/>
                   </pic:nvPicPr>
                   <pic:blipFill>
@@ -2257,7 +2257,7 @@
           <w:color w:val="291236"/>
           <w:rtl w:val="0"/>
         </w:rPr>
-        <w:t xml:space="preserve">L’utilisateur arrive sur la page d’accueil du jeu, ou plusieurs choix sont possible</w:t>
+        <w:t xml:space="preserve">L’utilisateur arrive sur la page d’accueil du jeu, ou plusieurs choix sont possible sous formes de boutons</w:t>
       </w:r>
       <w:r>
         <w:rPr>
@@ -4861,7 +4861,7 @@
           <w:color w:val="291236"/>
           <w:rtl w:val="0"/>
         </w:rPr>
-        <w:t xml:space="preserve">L’utilisateur arrive sur le choix de personnage </w:t>
+        <w:t xml:space="preserve">Après avoir choisi le nombre de joueurs, l'utilisateur est dans une nouvelle page. La page de sélection du personnage. Dans celle-ci , l'utilisateur a le choix entre quelques personnages. </w:t>
       </w:r>
       <w:r>
         <w:rPr>
@@ -7326,7 +7326,7 @@
           <w:color w:val="291236"/>
           <w:rtl w:val="0"/>
         </w:rPr>
-        <w:t xml:space="preserve">Les utilisateurs arrive sur la page de sélection de niveau</w:t>
+        <w:t xml:space="preserve">Les utilisateurs arrivent sur la page de sélection de niveau après avoir choisis sont personnages, grâce à l’interface de sélection de niveau il lui ai possible de pouvoir choisir dans quelle niveau il souhaite jouer.</w:t>
       </w:r>
       <w:r>
         <w:rPr>
@@ -9768,35 +9768,7 @@
           <w:color w:val="291236"/>
           <w:rtl w:val="0"/>
         </w:rPr>
-        <w:t xml:space="preserve">Les utilisateurs arrive sur la page du jeu</w:t>
-      </w:r>
-    </w:p>
-    <w:p>
-      <w:pPr>
-        <w:jc w:val="both"/>
-        <w:rPr>
-          <w:rFonts w:ascii="Tahoma" w:cs="Tahoma" w:eastAsia="Tahoma" w:hAnsi="Tahoma"/>
-          <w:color w:val="291236"/>
-        </w:rPr>
-      </w:pPr>
-      <w:r>
-        <w:rPr>
-          <w:rtl w:val="0"/>
-        </w:rPr>
-      </w:r>
-    </w:p>
-    <w:p>
-      <w:pPr>
-        <w:jc w:val="both"/>
-        <w:rPr>
-          <w:rFonts w:ascii="Tahoma" w:cs="Tahoma" w:eastAsia="Tahoma" w:hAnsi="Tahoma"/>
-          <w:color w:val="291236"/>
-        </w:rPr>
-      </w:pPr>
-      <w:r>
-        <w:rPr>
-          <w:rtl w:val="0"/>
-        </w:rPr>
+        <w:t xml:space="preserve">Les utilisateurs arrivent sur la page du jeu, après avoir choisi leur personnage et un niveau.</w:t>
       </w:r>
     </w:p>
     <w:tbl>
@@ -13940,12 +13912,12 @@
           <wp:extent cx="7545705" cy="2411095"/>
           <wp:effectExtent b="0" l="0" r="0" t="0"/>
           <wp:wrapSquare wrapText="bothSides" distB="0" distT="0" distL="114300" distR="114300"/>
-          <wp:docPr id="327" name="image2.png"/>
+          <wp:docPr id="327" name="image3.png"/>
           <a:graphic>
             <a:graphicData uri="http://schemas.openxmlformats.org/drawingml/2006/picture">
               <pic:pic>
                 <pic:nvPicPr>
-                  <pic:cNvPr id="0" name="image2.png"/>
+                  <pic:cNvPr id="0" name="image3.png"/>
                   <pic:cNvPicPr preferRelativeResize="0"/>
                 </pic:nvPicPr>
                 <pic:blipFill>
@@ -16087,7 +16059,7 @@
 
 <file path=customXML/item1.xml><?xml version="1.0" encoding="utf-8"?>
 <go:gDocsCustomXmlDataStorage xmlns:go="http://customooxmlschemas.google.com/" xmlns:r="http://schemas.openxmlformats.org/officeDocument/2006/relationships">
-  <go:docsCustomData xmlns:go="http://customooxmlschemas.google.com/" roundtripDataSignature="AMtx7mhSRrwMRHmDdXuSWSORnxPXwuBT7g==">AMUW2mWMEv4lq9Qc4fu5SJwdd3q7+e+pZd0GERGwqxieqHtMYtFCDTTQm5HRGga5XP535xTmbErKC1en855tOZg1WjmXQ8G3u0RdDjgZ3/xAg2Y0ZpDujgb/wOPIWZQVHHdTXUXJ9hjL</go:docsCustomData>
+  <go:docsCustomData xmlns:go="http://customooxmlschemas.google.com/" roundtripDataSignature="AMtx7mhSRrwMRHmDdXuSWSORnxPXwuBT7g==">AMUW2mX6OU7LqUDKneiA/rK5dGv/4xdhrmYIDX+uTEenu28/RhcvLbLQclK1ucfSXuYr8vw3tXrUU1e9J1RvlpIaZ/XT8oa91jAPJn4zOrxmV/cOcsh7SWtwxTUA14xUgM7lH24ouega</go:docsCustomData>
 </go:gDocsCustomXmlDataStorage>
 </file>
 

</xml_diff>